<commit_message>
FO en User Stories aangepast
</commit_message>
<xml_diff>
--- a/documentatie/FO.docx
+++ b/documentatie/FO.docx
@@ -132,6 +132,9 @@
       <w:r>
         <w:t xml:space="preserve"> pagina waar je de tour datums, locaties en beschikbaarheid van kaartjes ziet.</w:t>
       </w:r>
+      <w:r>
+        <w:t xml:space="preserve"> Je kan ook op More Information klikken waardoor je naar een pagina gaat waar meer details opstaat.</w:t>
+      </w:r>
     </w:p>
     <w:p>
       <w:r>
@@ -186,9 +189,22 @@
       </w:r>
     </w:p>
     <w:p>
+      <w:r>
+        <w:t>Op de CMS pagina, beschikbaar door op Alt + L te drukken, kan je content toevoegen, aanpassen</w:t>
+      </w:r>
       <w:bookmarkStart w:id="0" w:name="_GoBack"/>
       <w:bookmarkEnd w:id="0"/>
-    </w:p>
+      <w:r>
+        <w:t xml:space="preserve"> en verwijderen</w:t>
+      </w:r>
+    </w:p>
+    <w:p/>
+    <w:p>
+      <w:r>
+        <w:t>Op de pagina’s waar het nodig is, is gebruik gemaakt van pagination.</w:t>
+      </w:r>
+    </w:p>
+    <w:p/>
     <w:sectPr>
       <w:pgSz w:w="11906" w:h="16838"/>
       <w:pgMar w:top="1417" w:right="1417" w:bottom="1417" w:left="1417" w:header="708" w:footer="708" w:gutter="0"/>

</xml_diff>